<commit_message>
maaf mas tadi ada yang salah
</commit_message>
<xml_diff>
--- a/laporan/BAB1_Anderson Manurung_155150401111132.docx
+++ b/laporan/BAB1_Anderson Manurung_155150401111132.docx
@@ -42,6 +42,7 @@
           <w:rFonts w:ascii="Times New Roman" w:hAnsi="Times New Roman" w:cs="Times New Roman"/>
         </w:rPr>
       </w:pPr>
+      <w:bookmarkStart w:id="0" w:name="_GoBack"/>
       <w:proofErr w:type="spellStart"/>
       <w:r>
         <w:rPr>
@@ -673,6 +674,7 @@
         <w:t xml:space="preserve"> minimal 3 orang.</w:t>
       </w:r>
     </w:p>
+    <w:bookmarkEnd w:id="0"/>
     <w:p>
       <w:pPr>
         <w:pStyle w:val="ListParagraph"/>
@@ -731,8 +733,6 @@
         </w:rPr>
         <w:t>Kode Program Siam</w:t>
       </w:r>
-      <w:bookmarkStart w:id="0" w:name="_GoBack"/>
-      <w:bookmarkEnd w:id="0"/>
     </w:p>
     <w:p>
       <w:pPr>
@@ -21203,7 +21203,15 @@
         <w:lang w:val="id-ID"/>
       </w:rPr>
       <w:tab/>
-      <w:t>: 03/03/2016</w:t>
+      <w:t>: 04/02</w:t>
+    </w:r>
+    <w:r>
+      <w:rPr>
+        <w:rFonts w:ascii="Times New Roman" w:hAnsi="Times New Roman" w:cs="Times New Roman"/>
+        <w:sz w:val="24"/>
+        <w:lang w:val="id-ID"/>
+      </w:rPr>
+      <w:t>/2016</w:t>
     </w:r>
   </w:p>
   <w:p>
@@ -21241,6 +21249,14 @@
       <w:rPr>
         <w:rFonts w:ascii="Times New Roman" w:hAnsi="Times New Roman" w:cs="Times New Roman"/>
         <w:sz w:val="24"/>
+        <w:lang w:val="id-ID"/>
+      </w:rPr>
+      <w:t>IRWIN DERIYAN FERDIANSYAH</w:t>
+    </w:r>
+    <w:r>
+      <w:rPr>
+        <w:rFonts w:ascii="Times New Roman" w:hAnsi="Times New Roman" w:cs="Times New Roman"/>
+        <w:sz w:val="24"/>
       </w:rPr>
       <w:tab/>
     </w:r>
@@ -21263,6 +21279,14 @@
         <w:lang w:val="id-ID"/>
       </w:rPr>
     </w:pPr>
+    <w:r>
+      <w:rPr>
+        <w:rFonts w:ascii="Times New Roman" w:hAnsi="Times New Roman" w:cs="Times New Roman"/>
+        <w:sz w:val="24"/>
+        <w:lang w:val="id-ID"/>
+      </w:rPr>
+      <w:t>IBRAHIM YUNUS MUHAMMAD FIQHAN</w:t>
+    </w:r>
   </w:p>
   <w:p>
     <w:pPr>

</xml_diff>